<commit_message>
t5-p2 and unit tests done
</commit_message>
<xml_diff>
--- a/assignment/Assignment T5.docx
+++ b/assignment/Assignment T5.docx
@@ -1050,6 +1050,152 @@
         </w:rPr>
         <w:t xml:space="preserve"> object. </w:t>
       </w:r>
+      <w:r>
+        <w:rPr>
+          <w:rFonts w:ascii="Times New Roman" w:hAnsi="Times New Roman" w:cs="Times New Roman" w:hint="eastAsia"/>
+          <w:i/>
+          <w:iCs/>
+          <w:sz w:val="24"/>
+          <w:szCs w:val="24"/>
+        </w:rPr>
+        <w:t xml:space="preserve">Associated with </w:t>
+      </w:r>
+      <w:r>
+        <w:rPr>
+          <w:rFonts w:ascii="Times New Roman" w:hAnsi="Times New Roman" w:cs="Times New Roman"/>
+          <w:i/>
+          <w:iCs/>
+          <w:sz w:val="24"/>
+          <w:szCs w:val="24"/>
+        </w:rPr>
+        <w:t>‘</w:t>
+      </w:r>
+      <w:proofErr w:type="spellStart"/>
+      <w:r>
+        <w:rPr>
+          <w:rFonts w:ascii="Times New Roman" w:hAnsi="Times New Roman" w:cs="Times New Roman" w:hint="eastAsia"/>
+          <w:i/>
+          <w:iCs/>
+          <w:sz w:val="24"/>
+          <w:szCs w:val="24"/>
+        </w:rPr>
+        <w:t>testToJsonObject</w:t>
+      </w:r>
+      <w:proofErr w:type="spellEnd"/>
+      <w:r>
+        <w:rPr>
+          <w:rFonts w:ascii="Times New Roman" w:hAnsi="Times New Roman" w:cs="Times New Roman"/>
+          <w:i/>
+          <w:iCs/>
+          <w:sz w:val="24"/>
+          <w:szCs w:val="24"/>
+        </w:rPr>
+        <w:t>’</w:t>
+      </w:r>
+      <w:r>
+        <w:rPr>
+          <w:rFonts w:ascii="Times New Roman" w:hAnsi="Times New Roman" w:cs="Times New Roman" w:hint="eastAsia"/>
+          <w:i/>
+          <w:iCs/>
+          <w:sz w:val="24"/>
+          <w:szCs w:val="24"/>
+        </w:rPr>
+        <w:t xml:space="preserve"> method and</w:t>
+      </w:r>
+      <w:r>
+        <w:rPr>
+          <w:rFonts w:ascii="Times New Roman" w:hAnsi="Times New Roman" w:cs="Times New Roman" w:hint="eastAsia"/>
+          <w:i/>
+          <w:iCs/>
+          <w:sz w:val="24"/>
+          <w:szCs w:val="24"/>
+        </w:rPr>
+        <w:t xml:space="preserve"> </w:t>
+      </w:r>
+      <w:r>
+        <w:rPr>
+          <w:rFonts w:ascii="Times New Roman" w:hAnsi="Times New Roman" w:cs="Times New Roman"/>
+          <w:i/>
+          <w:iCs/>
+          <w:sz w:val="24"/>
+          <w:szCs w:val="24"/>
+        </w:rPr>
+        <w:t>’</w:t>
+      </w:r>
+      <w:proofErr w:type="spellStart"/>
+      <w:r>
+        <w:rPr>
+          <w:rFonts w:ascii="Times New Roman" w:hAnsi="Times New Roman" w:cs="Times New Roman" w:hint="eastAsia"/>
+          <w:i/>
+          <w:iCs/>
+          <w:sz w:val="24"/>
+          <w:szCs w:val="24"/>
+        </w:rPr>
+        <w:t>testToJsonObjectInvalid</w:t>
+      </w:r>
+      <w:proofErr w:type="spellEnd"/>
+      <w:r>
+        <w:rPr>
+          <w:rFonts w:ascii="Times New Roman" w:hAnsi="Times New Roman" w:cs="Times New Roman"/>
+          <w:i/>
+          <w:iCs/>
+          <w:sz w:val="24"/>
+          <w:szCs w:val="24"/>
+        </w:rPr>
+        <w:t>’</w:t>
+      </w:r>
+      <w:r>
+        <w:rPr>
+          <w:rFonts w:ascii="Times New Roman" w:hAnsi="Times New Roman" w:cs="Times New Roman" w:hint="eastAsia"/>
+          <w:i/>
+          <w:iCs/>
+          <w:sz w:val="24"/>
+          <w:szCs w:val="24"/>
+        </w:rPr>
+        <w:t xml:space="preserve"> method in </w:t>
+      </w:r>
+      <w:r>
+        <w:rPr>
+          <w:rFonts w:ascii="Times New Roman" w:hAnsi="Times New Roman" w:cs="Times New Roman"/>
+          <w:i/>
+          <w:iCs/>
+          <w:sz w:val="24"/>
+          <w:szCs w:val="24"/>
+        </w:rPr>
+        <w:t>‘</w:t>
+      </w:r>
+      <w:proofErr w:type="spellStart"/>
+      <w:r>
+        <w:rPr>
+          <w:rFonts w:ascii="Times New Roman" w:hAnsi="Times New Roman" w:cs="Times New Roman" w:hint="eastAsia"/>
+          <w:i/>
+          <w:iCs/>
+          <w:sz w:val="24"/>
+          <w:szCs w:val="24"/>
+        </w:rPr>
+        <w:t>ItemTest</w:t>
+      </w:r>
+      <w:proofErr w:type="spellEnd"/>
+      <w:r>
+        <w:rPr>
+          <w:rFonts w:ascii="Times New Roman" w:hAnsi="Times New Roman" w:cs="Times New Roman"/>
+          <w:i/>
+          <w:iCs/>
+          <w:sz w:val="24"/>
+          <w:szCs w:val="24"/>
+        </w:rPr>
+        <w:t>’</w:t>
+      </w:r>
+      <w:r>
+        <w:rPr>
+          <w:rFonts w:ascii="Times New Roman" w:hAnsi="Times New Roman" w:cs="Times New Roman" w:hint="eastAsia"/>
+          <w:i/>
+          <w:iCs/>
+          <w:sz w:val="24"/>
+          <w:szCs w:val="24"/>
+        </w:rPr>
+        <w:t xml:space="preserve"> class.</w:t>
+      </w:r>
     </w:p>
     <w:p>
       <w:pPr>
@@ -1260,6 +1406,152 @@
         </w:rPr>
         <w:t xml:space="preserve"> </w:t>
       </w:r>
+      <w:r>
+        <w:rPr>
+          <w:rFonts w:ascii="Times New Roman" w:hAnsi="Times New Roman" w:cs="Times New Roman" w:hint="eastAsia"/>
+          <w:i/>
+          <w:iCs/>
+          <w:sz w:val="24"/>
+          <w:szCs w:val="24"/>
+        </w:rPr>
+        <w:t xml:space="preserve">Associated with </w:t>
+      </w:r>
+      <w:r>
+        <w:rPr>
+          <w:rFonts w:ascii="Times New Roman" w:hAnsi="Times New Roman" w:cs="Times New Roman"/>
+          <w:i/>
+          <w:iCs/>
+          <w:sz w:val="24"/>
+          <w:szCs w:val="24"/>
+        </w:rPr>
+        <w:t>‘</w:t>
+      </w:r>
+      <w:proofErr w:type="spellStart"/>
+      <w:r>
+        <w:rPr>
+          <w:rFonts w:ascii="Times New Roman" w:hAnsi="Times New Roman" w:cs="Times New Roman" w:hint="eastAsia"/>
+          <w:i/>
+          <w:iCs/>
+          <w:sz w:val="24"/>
+          <w:szCs w:val="24"/>
+        </w:rPr>
+        <w:t>testSearch</w:t>
+      </w:r>
+      <w:proofErr w:type="spellEnd"/>
+      <w:r>
+        <w:rPr>
+          <w:rFonts w:ascii="Times New Roman" w:hAnsi="Times New Roman" w:cs="Times New Roman"/>
+          <w:i/>
+          <w:iCs/>
+          <w:sz w:val="24"/>
+          <w:szCs w:val="24"/>
+        </w:rPr>
+        <w:t>’</w:t>
+      </w:r>
+      <w:r>
+        <w:rPr>
+          <w:rFonts w:ascii="Times New Roman" w:hAnsi="Times New Roman" w:cs="Times New Roman" w:hint="eastAsia"/>
+          <w:i/>
+          <w:iCs/>
+          <w:sz w:val="24"/>
+          <w:szCs w:val="24"/>
+        </w:rPr>
+        <w:t xml:space="preserve"> method and</w:t>
+      </w:r>
+      <w:r>
+        <w:rPr>
+          <w:rFonts w:ascii="Times New Roman" w:hAnsi="Times New Roman" w:cs="Times New Roman" w:hint="eastAsia"/>
+          <w:i/>
+          <w:iCs/>
+          <w:sz w:val="24"/>
+          <w:szCs w:val="24"/>
+        </w:rPr>
+        <w:t xml:space="preserve"> </w:t>
+      </w:r>
+      <w:r>
+        <w:rPr>
+          <w:rFonts w:ascii="Times New Roman" w:hAnsi="Times New Roman" w:cs="Times New Roman"/>
+          <w:i/>
+          <w:iCs/>
+          <w:sz w:val="24"/>
+          <w:szCs w:val="24"/>
+        </w:rPr>
+        <w:t>’</w:t>
+      </w:r>
+      <w:proofErr w:type="spellStart"/>
+      <w:r>
+        <w:rPr>
+          <w:rFonts w:ascii="Times New Roman" w:hAnsi="Times New Roman" w:cs="Times New Roman" w:hint="eastAsia"/>
+          <w:i/>
+          <w:iCs/>
+          <w:sz w:val="24"/>
+          <w:szCs w:val="24"/>
+        </w:rPr>
+        <w:t>testSearchInvalid</w:t>
+      </w:r>
+      <w:proofErr w:type="spellEnd"/>
+      <w:r>
+        <w:rPr>
+          <w:rFonts w:ascii="Times New Roman" w:hAnsi="Times New Roman" w:cs="Times New Roman"/>
+          <w:i/>
+          <w:iCs/>
+          <w:sz w:val="24"/>
+          <w:szCs w:val="24"/>
+        </w:rPr>
+        <w:t>’</w:t>
+      </w:r>
+      <w:r>
+        <w:rPr>
+          <w:rFonts w:ascii="Times New Roman" w:hAnsi="Times New Roman" w:cs="Times New Roman" w:hint="eastAsia"/>
+          <w:i/>
+          <w:iCs/>
+          <w:sz w:val="24"/>
+          <w:szCs w:val="24"/>
+        </w:rPr>
+        <w:t xml:space="preserve"> method in </w:t>
+      </w:r>
+      <w:r>
+        <w:rPr>
+          <w:rFonts w:ascii="Times New Roman" w:hAnsi="Times New Roman" w:cs="Times New Roman"/>
+          <w:i/>
+          <w:iCs/>
+          <w:sz w:val="24"/>
+          <w:szCs w:val="24"/>
+        </w:rPr>
+        <w:t>‘</w:t>
+      </w:r>
+      <w:proofErr w:type="spellStart"/>
+      <w:r>
+        <w:rPr>
+          <w:rFonts w:ascii="Times New Roman" w:hAnsi="Times New Roman" w:cs="Times New Roman" w:hint="eastAsia"/>
+          <w:i/>
+          <w:iCs/>
+          <w:sz w:val="24"/>
+          <w:szCs w:val="24"/>
+        </w:rPr>
+        <w:t>OpenLibraryTest</w:t>
+      </w:r>
+      <w:proofErr w:type="spellEnd"/>
+      <w:r>
+        <w:rPr>
+          <w:rFonts w:ascii="Times New Roman" w:hAnsi="Times New Roman" w:cs="Times New Roman"/>
+          <w:i/>
+          <w:iCs/>
+          <w:sz w:val="24"/>
+          <w:szCs w:val="24"/>
+        </w:rPr>
+        <w:t>’</w:t>
+      </w:r>
+      <w:r>
+        <w:rPr>
+          <w:rFonts w:ascii="Times New Roman" w:hAnsi="Times New Roman" w:cs="Times New Roman" w:hint="eastAsia"/>
+          <w:i/>
+          <w:iCs/>
+          <w:sz w:val="24"/>
+          <w:szCs w:val="24"/>
+        </w:rPr>
+        <w:t xml:space="preserve"> class.</w:t>
+      </w:r>
     </w:p>
     <w:p>
       <w:pPr>
@@ -1427,6 +1719,184 @@
         </w:rPr>
         <w:t xml:space="preserve"> </w:t>
       </w:r>
+      <w:r>
+        <w:rPr>
+          <w:rFonts w:ascii="Times New Roman" w:hAnsi="Times New Roman" w:cs="Times New Roman" w:hint="eastAsia"/>
+          <w:i/>
+          <w:iCs/>
+          <w:sz w:val="24"/>
+          <w:szCs w:val="24"/>
+        </w:rPr>
+        <w:t xml:space="preserve">Associated with </w:t>
+      </w:r>
+      <w:r>
+        <w:rPr>
+          <w:rFonts w:ascii="Times New Roman" w:hAnsi="Times New Roman" w:cs="Times New Roman"/>
+          <w:i/>
+          <w:iCs/>
+          <w:sz w:val="24"/>
+          <w:szCs w:val="24"/>
+        </w:rPr>
+        <w:t>‘</w:t>
+      </w:r>
+      <w:proofErr w:type="spellStart"/>
+      <w:r>
+        <w:rPr>
+          <w:rFonts w:ascii="Times New Roman" w:hAnsi="Times New Roman" w:cs="Times New Roman" w:hint="eastAsia"/>
+          <w:i/>
+          <w:iCs/>
+          <w:sz w:val="24"/>
+          <w:szCs w:val="24"/>
+        </w:rPr>
+        <w:t>tes</w:t>
+      </w:r>
+      <w:r>
+        <w:rPr>
+          <w:rFonts w:ascii="Times New Roman" w:hAnsi="Times New Roman" w:cs="Times New Roman" w:hint="eastAsia"/>
+          <w:i/>
+          <w:iCs/>
+          <w:sz w:val="24"/>
+          <w:szCs w:val="24"/>
+        </w:rPr>
+        <w:t>tGetCategories</w:t>
+      </w:r>
+      <w:proofErr w:type="spellEnd"/>
+      <w:r>
+        <w:rPr>
+          <w:rFonts w:ascii="Times New Roman" w:hAnsi="Times New Roman" w:cs="Times New Roman"/>
+          <w:i/>
+          <w:iCs/>
+          <w:sz w:val="24"/>
+          <w:szCs w:val="24"/>
+        </w:rPr>
+        <w:t>’</w:t>
+      </w:r>
+      <w:r>
+        <w:rPr>
+          <w:rFonts w:ascii="Times New Roman" w:hAnsi="Times New Roman" w:cs="Times New Roman" w:hint="eastAsia"/>
+          <w:i/>
+          <w:iCs/>
+          <w:sz w:val="24"/>
+          <w:szCs w:val="24"/>
+        </w:rPr>
+        <w:t xml:space="preserve"> method and </w:t>
+      </w:r>
+      <w:proofErr w:type="gramStart"/>
+      <w:r>
+        <w:rPr>
+          <w:rFonts w:ascii="Times New Roman" w:hAnsi="Times New Roman" w:cs="Times New Roman"/>
+          <w:i/>
+          <w:iCs/>
+          <w:sz w:val="24"/>
+          <w:szCs w:val="24"/>
+        </w:rPr>
+        <w:t>’</w:t>
+      </w:r>
+      <w:proofErr w:type="spellStart"/>
+      <w:r>
+        <w:rPr>
+          <w:rFonts w:ascii="Times New Roman" w:hAnsi="Times New Roman" w:cs="Times New Roman" w:hint="eastAsia"/>
+          <w:i/>
+          <w:iCs/>
+          <w:sz w:val="24"/>
+          <w:szCs w:val="24"/>
+        </w:rPr>
+        <w:t>test</w:t>
+      </w:r>
+      <w:r>
+        <w:rPr>
+          <w:rFonts w:ascii="Times New Roman" w:hAnsi="Times New Roman" w:cs="Times New Roman" w:hint="eastAsia"/>
+          <w:i/>
+          <w:iCs/>
+          <w:sz w:val="24"/>
+          <w:szCs w:val="24"/>
+        </w:rPr>
+        <w:t>GetCategoriesInvalid</w:t>
+      </w:r>
+      <w:proofErr w:type="spellEnd"/>
+      <w:r>
+        <w:rPr>
+          <w:rFonts w:ascii="Times New Roman" w:hAnsi="Times New Roman" w:cs="Times New Roman"/>
+          <w:i/>
+          <w:iCs/>
+          <w:sz w:val="24"/>
+          <w:szCs w:val="24"/>
+        </w:rPr>
+        <w:t>’</w:t>
+      </w:r>
+      <w:r>
+        <w:rPr>
+          <w:rFonts w:ascii="Times New Roman" w:hAnsi="Times New Roman" w:cs="Times New Roman" w:hint="eastAsia"/>
+          <w:i/>
+          <w:iCs/>
+          <w:sz w:val="24"/>
+          <w:szCs w:val="24"/>
+        </w:rPr>
+        <w:t xml:space="preserve"> </w:t>
+      </w:r>
+      <w:r>
+        <w:rPr>
+          <w:rFonts w:ascii="Times New Roman" w:hAnsi="Times New Roman" w:cs="Times New Roman" w:hint="eastAsia"/>
+          <w:i/>
+          <w:iCs/>
+          <w:sz w:val="24"/>
+          <w:szCs w:val="24"/>
+        </w:rPr>
+        <w:t xml:space="preserve"> method</w:t>
+      </w:r>
+      <w:proofErr w:type="gramEnd"/>
+      <w:r>
+        <w:rPr>
+          <w:rFonts w:ascii="Times New Roman" w:hAnsi="Times New Roman" w:cs="Times New Roman" w:hint="eastAsia"/>
+          <w:i/>
+          <w:iCs/>
+          <w:sz w:val="24"/>
+          <w:szCs w:val="24"/>
+        </w:rPr>
+        <w:t xml:space="preserve"> in </w:t>
+      </w:r>
+      <w:r>
+        <w:rPr>
+          <w:rFonts w:ascii="Times New Roman" w:hAnsi="Times New Roman" w:cs="Times New Roman"/>
+          <w:i/>
+          <w:iCs/>
+          <w:sz w:val="24"/>
+          <w:szCs w:val="24"/>
+        </w:rPr>
+        <w:t>‘</w:t>
+      </w:r>
+      <w:proofErr w:type="spellStart"/>
+      <w:r>
+        <w:rPr>
+          <w:rFonts w:ascii="Times New Roman" w:hAnsi="Times New Roman" w:cs="Times New Roman" w:hint="eastAsia"/>
+          <w:i/>
+          <w:iCs/>
+          <w:sz w:val="24"/>
+          <w:szCs w:val="24"/>
+        </w:rPr>
+        <w:t>OpenLibraryTest</w:t>
+      </w:r>
+      <w:proofErr w:type="spellEnd"/>
+      <w:r>
+        <w:rPr>
+          <w:rFonts w:ascii="Times New Roman" w:hAnsi="Times New Roman" w:cs="Times New Roman"/>
+          <w:i/>
+          <w:iCs/>
+          <w:sz w:val="24"/>
+          <w:szCs w:val="24"/>
+        </w:rPr>
+        <w:t>’</w:t>
+      </w:r>
+      <w:r>
+        <w:rPr>
+          <w:rFonts w:ascii="Times New Roman" w:hAnsi="Times New Roman" w:cs="Times New Roman" w:hint="eastAsia"/>
+          <w:i/>
+          <w:iCs/>
+          <w:sz w:val="24"/>
+          <w:szCs w:val="24"/>
+        </w:rPr>
+        <w:t xml:space="preserve"> class.</w:t>
+      </w:r>
     </w:p>
     <w:p>
       <w:pPr>
@@ -1668,6 +2138,174 @@
         </w:rPr>
         <w:t xml:space="preserve"> </w:t>
       </w:r>
+      <w:r>
+        <w:rPr>
+          <w:rFonts w:ascii="Times New Roman" w:hAnsi="Times New Roman" w:cs="Times New Roman" w:hint="eastAsia"/>
+          <w:i/>
+          <w:iCs/>
+          <w:sz w:val="24"/>
+          <w:szCs w:val="24"/>
+        </w:rPr>
+        <w:t xml:space="preserve">Associated with </w:t>
+      </w:r>
+      <w:r>
+        <w:rPr>
+          <w:rFonts w:ascii="Times New Roman" w:hAnsi="Times New Roman" w:cs="Times New Roman"/>
+          <w:i/>
+          <w:iCs/>
+          <w:sz w:val="24"/>
+          <w:szCs w:val="24"/>
+        </w:rPr>
+        <w:t>‘</w:t>
+      </w:r>
+      <w:proofErr w:type="spellStart"/>
+      <w:r>
+        <w:rPr>
+          <w:rFonts w:ascii="Times New Roman" w:hAnsi="Times New Roman" w:cs="Times New Roman" w:hint="eastAsia"/>
+          <w:i/>
+          <w:iCs/>
+          <w:sz w:val="24"/>
+          <w:szCs w:val="24"/>
+        </w:rPr>
+        <w:t>testGetDescribe</w:t>
+      </w:r>
+      <w:proofErr w:type="spellEnd"/>
+      <w:r>
+        <w:rPr>
+          <w:rFonts w:ascii="Times New Roman" w:hAnsi="Times New Roman" w:cs="Times New Roman"/>
+          <w:i/>
+          <w:iCs/>
+          <w:sz w:val="24"/>
+          <w:szCs w:val="24"/>
+        </w:rPr>
+        <w:t>’</w:t>
+      </w:r>
+      <w:r>
+        <w:rPr>
+          <w:rFonts w:ascii="Times New Roman" w:hAnsi="Times New Roman" w:cs="Times New Roman" w:hint="eastAsia"/>
+          <w:i/>
+          <w:iCs/>
+          <w:sz w:val="24"/>
+          <w:szCs w:val="24"/>
+        </w:rPr>
+        <w:t xml:space="preserve"> method and </w:t>
+      </w:r>
+      <w:proofErr w:type="gramStart"/>
+      <w:r>
+        <w:rPr>
+          <w:rFonts w:ascii="Times New Roman" w:hAnsi="Times New Roman" w:cs="Times New Roman"/>
+          <w:i/>
+          <w:iCs/>
+          <w:sz w:val="24"/>
+          <w:szCs w:val="24"/>
+        </w:rPr>
+        <w:t>’</w:t>
+      </w:r>
+      <w:r>
+        <w:rPr>
+          <w:rFonts w:ascii="Times New Roman" w:hAnsi="Times New Roman" w:cs="Times New Roman"/>
+          <w:i/>
+          <w:iCs/>
+          <w:sz w:val="24"/>
+          <w:szCs w:val="24"/>
+        </w:rPr>
+        <w:t>’</w:t>
+      </w:r>
+      <w:proofErr w:type="spellStart"/>
+      <w:r>
+        <w:rPr>
+          <w:rFonts w:ascii="Times New Roman" w:hAnsi="Times New Roman" w:cs="Times New Roman" w:hint="eastAsia"/>
+          <w:i/>
+          <w:iCs/>
+          <w:sz w:val="24"/>
+          <w:szCs w:val="24"/>
+        </w:rPr>
+        <w:t>testGetDescribeInvalid</w:t>
+      </w:r>
+      <w:proofErr w:type="spellEnd"/>
+      <w:r>
+        <w:rPr>
+          <w:rFonts w:ascii="Times New Roman" w:hAnsi="Times New Roman" w:cs="Times New Roman"/>
+          <w:i/>
+          <w:iCs/>
+          <w:sz w:val="24"/>
+          <w:szCs w:val="24"/>
+        </w:rPr>
+        <w:t>’</w:t>
+      </w:r>
+      <w:r>
+        <w:rPr>
+          <w:rFonts w:ascii="Times New Roman" w:hAnsi="Times New Roman" w:cs="Times New Roman" w:hint="eastAsia"/>
+          <w:i/>
+          <w:iCs/>
+          <w:sz w:val="24"/>
+          <w:szCs w:val="24"/>
+        </w:rPr>
+        <w:t xml:space="preserve"> </w:t>
+      </w:r>
+      <w:r>
+        <w:rPr>
+          <w:rFonts w:ascii="Times New Roman" w:hAnsi="Times New Roman" w:cs="Times New Roman" w:hint="eastAsia"/>
+          <w:i/>
+          <w:iCs/>
+          <w:sz w:val="24"/>
+          <w:szCs w:val="24"/>
+        </w:rPr>
+        <w:t xml:space="preserve"> method</w:t>
+      </w:r>
+      <w:proofErr w:type="gramEnd"/>
+      <w:r>
+        <w:rPr>
+          <w:rFonts w:ascii="Times New Roman" w:hAnsi="Times New Roman" w:cs="Times New Roman" w:hint="eastAsia"/>
+          <w:i/>
+          <w:iCs/>
+          <w:sz w:val="24"/>
+          <w:szCs w:val="24"/>
+        </w:rPr>
+        <w:t xml:space="preserve"> in </w:t>
+      </w:r>
+      <w:r>
+        <w:rPr>
+          <w:rFonts w:ascii="Times New Roman" w:hAnsi="Times New Roman" w:cs="Times New Roman"/>
+          <w:i/>
+          <w:iCs/>
+          <w:sz w:val="24"/>
+          <w:szCs w:val="24"/>
+        </w:rPr>
+        <w:t>‘</w:t>
+      </w:r>
+      <w:proofErr w:type="spellStart"/>
+      <w:r>
+        <w:rPr>
+          <w:rFonts w:ascii="Times New Roman" w:hAnsi="Times New Roman" w:cs="Times New Roman" w:hint="eastAsia"/>
+          <w:i/>
+          <w:iCs/>
+          <w:sz w:val="24"/>
+          <w:szCs w:val="24"/>
+        </w:rPr>
+        <w:t>OpenLibraryTest</w:t>
+      </w:r>
+      <w:proofErr w:type="spellEnd"/>
+      <w:r>
+        <w:rPr>
+          <w:rFonts w:ascii="Times New Roman" w:hAnsi="Times New Roman" w:cs="Times New Roman"/>
+          <w:i/>
+          <w:iCs/>
+          <w:sz w:val="24"/>
+          <w:szCs w:val="24"/>
+        </w:rPr>
+        <w:t>’</w:t>
+      </w:r>
+      <w:r>
+        <w:rPr>
+          <w:rFonts w:ascii="Times New Roman" w:hAnsi="Times New Roman" w:cs="Times New Roman" w:hint="eastAsia"/>
+          <w:i/>
+          <w:iCs/>
+          <w:sz w:val="24"/>
+          <w:szCs w:val="24"/>
+        </w:rPr>
+        <w:t xml:space="preserve"> class.</w:t>
+      </w:r>
     </w:p>
     <w:p>
       <w:pPr>
@@ -2011,6 +2649,164 @@
         </w:rPr>
         <w:t xml:space="preserve"> </w:t>
       </w:r>
+      <w:r>
+        <w:rPr>
+          <w:rFonts w:ascii="Times New Roman" w:hAnsi="Times New Roman" w:cs="Times New Roman" w:hint="eastAsia"/>
+          <w:i/>
+          <w:iCs/>
+          <w:sz w:val="24"/>
+          <w:szCs w:val="24"/>
+        </w:rPr>
+        <w:t xml:space="preserve">Associated with </w:t>
+      </w:r>
+      <w:r>
+        <w:rPr>
+          <w:rFonts w:ascii="Times New Roman" w:hAnsi="Times New Roman" w:cs="Times New Roman"/>
+          <w:i/>
+          <w:iCs/>
+          <w:sz w:val="24"/>
+          <w:szCs w:val="24"/>
+        </w:rPr>
+        <w:t>‘</w:t>
+      </w:r>
+      <w:proofErr w:type="spellStart"/>
+      <w:r>
+        <w:rPr>
+          <w:rFonts w:ascii="Times New Roman" w:hAnsi="Times New Roman" w:cs="Times New Roman" w:hint="eastAsia"/>
+          <w:i/>
+          <w:iCs/>
+          <w:sz w:val="24"/>
+          <w:szCs w:val="24"/>
+        </w:rPr>
+        <w:t>testGetItemList</w:t>
+      </w:r>
+      <w:proofErr w:type="spellEnd"/>
+      <w:r>
+        <w:rPr>
+          <w:rFonts w:ascii="Times New Roman" w:hAnsi="Times New Roman" w:cs="Times New Roman"/>
+          <w:i/>
+          <w:iCs/>
+          <w:sz w:val="24"/>
+          <w:szCs w:val="24"/>
+        </w:rPr>
+        <w:t>’</w:t>
+      </w:r>
+      <w:r>
+        <w:rPr>
+          <w:rFonts w:ascii="Times New Roman" w:hAnsi="Times New Roman" w:cs="Times New Roman" w:hint="eastAsia"/>
+          <w:i/>
+          <w:iCs/>
+          <w:sz w:val="24"/>
+          <w:szCs w:val="24"/>
+        </w:rPr>
+        <w:t xml:space="preserve"> method and </w:t>
+      </w:r>
+      <w:proofErr w:type="gramStart"/>
+      <w:r>
+        <w:rPr>
+          <w:rFonts w:ascii="Times New Roman" w:hAnsi="Times New Roman" w:cs="Times New Roman"/>
+          <w:i/>
+          <w:iCs/>
+          <w:sz w:val="24"/>
+          <w:szCs w:val="24"/>
+        </w:rPr>
+        <w:t>’</w:t>
+      </w:r>
+      <w:proofErr w:type="spellStart"/>
+      <w:r>
+        <w:rPr>
+          <w:rFonts w:ascii="Times New Roman" w:hAnsi="Times New Roman" w:cs="Times New Roman" w:hint="eastAsia"/>
+          <w:i/>
+          <w:iCs/>
+          <w:sz w:val="24"/>
+          <w:szCs w:val="24"/>
+        </w:rPr>
+        <w:t>testGetItemListInvalid</w:t>
+      </w:r>
+      <w:proofErr w:type="spellEnd"/>
+      <w:r>
+        <w:rPr>
+          <w:rFonts w:ascii="Times New Roman" w:hAnsi="Times New Roman" w:cs="Times New Roman"/>
+          <w:i/>
+          <w:iCs/>
+          <w:sz w:val="24"/>
+          <w:szCs w:val="24"/>
+        </w:rPr>
+        <w:t>’</w:t>
+      </w:r>
+      <w:r>
+        <w:rPr>
+          <w:rFonts w:ascii="Times New Roman" w:hAnsi="Times New Roman" w:cs="Times New Roman" w:hint="eastAsia"/>
+          <w:i/>
+          <w:iCs/>
+          <w:sz w:val="24"/>
+          <w:szCs w:val="24"/>
+        </w:rPr>
+        <w:t xml:space="preserve"> </w:t>
+      </w:r>
+      <w:r>
+        <w:rPr>
+          <w:rFonts w:ascii="Times New Roman" w:hAnsi="Times New Roman" w:cs="Times New Roman" w:hint="eastAsia"/>
+          <w:i/>
+          <w:iCs/>
+          <w:sz w:val="24"/>
+          <w:szCs w:val="24"/>
+        </w:rPr>
+        <w:t xml:space="preserve"> method</w:t>
+      </w:r>
+      <w:proofErr w:type="gramEnd"/>
+      <w:r>
+        <w:rPr>
+          <w:rFonts w:ascii="Times New Roman" w:hAnsi="Times New Roman" w:cs="Times New Roman" w:hint="eastAsia"/>
+          <w:i/>
+          <w:iCs/>
+          <w:sz w:val="24"/>
+          <w:szCs w:val="24"/>
+        </w:rPr>
+        <w:t xml:space="preserve"> in </w:t>
+      </w:r>
+      <w:r>
+        <w:rPr>
+          <w:rFonts w:ascii="Times New Roman" w:hAnsi="Times New Roman" w:cs="Times New Roman"/>
+          <w:i/>
+          <w:iCs/>
+          <w:sz w:val="24"/>
+          <w:szCs w:val="24"/>
+        </w:rPr>
+        <w:t>‘</w:t>
+      </w:r>
+      <w:proofErr w:type="spellStart"/>
+      <w:r>
+        <w:rPr>
+          <w:rFonts w:ascii="Times New Roman" w:hAnsi="Times New Roman" w:cs="Times New Roman" w:hint="eastAsia"/>
+          <w:i/>
+          <w:iCs/>
+          <w:sz w:val="24"/>
+          <w:szCs w:val="24"/>
+        </w:rPr>
+        <w:t>OpenLibraryTest</w:t>
+      </w:r>
+      <w:proofErr w:type="spellEnd"/>
+      <w:r>
+        <w:rPr>
+          <w:rFonts w:ascii="Times New Roman" w:hAnsi="Times New Roman" w:cs="Times New Roman"/>
+          <w:i/>
+          <w:iCs/>
+          <w:sz w:val="24"/>
+          <w:szCs w:val="24"/>
+        </w:rPr>
+        <w:t>’</w:t>
+      </w:r>
+      <w:r>
+        <w:rPr>
+          <w:rFonts w:ascii="Times New Roman" w:hAnsi="Times New Roman" w:cs="Times New Roman" w:hint="eastAsia"/>
+          <w:i/>
+          <w:iCs/>
+          <w:sz w:val="24"/>
+          <w:szCs w:val="24"/>
+        </w:rPr>
+        <w:t xml:space="preserve"> class.</w:t>
+      </w:r>
     </w:p>
     <w:p>
       <w:pPr>
@@ -2340,6 +3136,153 @@
         </w:rPr>
         <w:t xml:space="preserve"> </w:t>
       </w:r>
+      <w:r>
+        <w:rPr>
+          <w:rFonts w:ascii="Times New Roman" w:hAnsi="Times New Roman" w:cs="Times New Roman" w:hint="eastAsia"/>
+          <w:i/>
+          <w:iCs/>
+          <w:sz w:val="24"/>
+          <w:szCs w:val="24"/>
+        </w:rPr>
+        <w:t xml:space="preserve">Associated with </w:t>
+      </w:r>
+      <w:r>
+        <w:rPr>
+          <w:rFonts w:ascii="Times New Roman" w:hAnsi="Times New Roman" w:cs="Times New Roman"/>
+          <w:i/>
+          <w:iCs/>
+          <w:sz w:val="24"/>
+          <w:szCs w:val="24"/>
+        </w:rPr>
+        <w:t>‘</w:t>
+      </w:r>
+      <w:proofErr w:type="spellStart"/>
+      <w:r>
+        <w:rPr>
+          <w:rFonts w:ascii="Times New Roman" w:hAnsi="Times New Roman" w:cs="Times New Roman" w:hint="eastAsia"/>
+          <w:i/>
+          <w:iCs/>
+          <w:sz w:val="24"/>
+          <w:szCs w:val="24"/>
+        </w:rPr>
+        <w:t>testGetAuthor</w:t>
+      </w:r>
+      <w:proofErr w:type="spellEnd"/>
+      <w:r>
+        <w:rPr>
+          <w:rFonts w:ascii="Times New Roman" w:hAnsi="Times New Roman" w:cs="Times New Roman"/>
+          <w:i/>
+          <w:iCs/>
+          <w:sz w:val="24"/>
+          <w:szCs w:val="24"/>
+        </w:rPr>
+        <w:t>’</w:t>
+      </w:r>
+      <w:r>
+        <w:rPr>
+          <w:rFonts w:ascii="Times New Roman" w:hAnsi="Times New Roman" w:cs="Times New Roman" w:hint="eastAsia"/>
+          <w:i/>
+          <w:iCs/>
+          <w:sz w:val="24"/>
+          <w:szCs w:val="24"/>
+        </w:rPr>
+        <w:t xml:space="preserve"> method and </w:t>
+      </w:r>
+      <w:r>
+        <w:rPr>
+          <w:rFonts w:ascii="Times New Roman" w:hAnsi="Times New Roman" w:cs="Times New Roman"/>
+          <w:i/>
+          <w:iCs/>
+          <w:sz w:val="24"/>
+          <w:szCs w:val="24"/>
+        </w:rPr>
+        <w:t>’</w:t>
+      </w:r>
+      <w:proofErr w:type="spellStart"/>
+      <w:r>
+        <w:rPr>
+          <w:rFonts w:ascii="Times New Roman" w:hAnsi="Times New Roman" w:cs="Times New Roman" w:hint="eastAsia"/>
+          <w:i/>
+          <w:iCs/>
+          <w:sz w:val="24"/>
+          <w:szCs w:val="24"/>
+        </w:rPr>
+        <w:t>testGetAuthorInvalid</w:t>
+      </w:r>
+      <w:proofErr w:type="spellEnd"/>
+      <w:r>
+        <w:rPr>
+          <w:rFonts w:ascii="Times New Roman" w:hAnsi="Times New Roman" w:cs="Times New Roman"/>
+          <w:i/>
+          <w:iCs/>
+          <w:sz w:val="24"/>
+          <w:szCs w:val="24"/>
+        </w:rPr>
+        <w:t>’</w:t>
+      </w:r>
+      <w:r>
+        <w:rPr>
+          <w:rFonts w:ascii="Times New Roman" w:hAnsi="Times New Roman" w:cs="Times New Roman" w:hint="eastAsia"/>
+          <w:i/>
+          <w:iCs/>
+          <w:sz w:val="24"/>
+          <w:szCs w:val="24"/>
+        </w:rPr>
+        <w:t xml:space="preserve"> </w:t>
+      </w:r>
+      <w:r>
+        <w:rPr>
+          <w:rFonts w:ascii="Times New Roman" w:hAnsi="Times New Roman" w:cs="Times New Roman" w:hint="eastAsia"/>
+          <w:i/>
+          <w:iCs/>
+          <w:sz w:val="24"/>
+          <w:szCs w:val="24"/>
+        </w:rPr>
+        <w:lastRenderedPageBreak/>
+        <w:t xml:space="preserve">method in </w:t>
+      </w:r>
+      <w:r>
+        <w:rPr>
+          <w:rFonts w:ascii="Times New Roman" w:hAnsi="Times New Roman" w:cs="Times New Roman"/>
+          <w:i/>
+          <w:iCs/>
+          <w:sz w:val="24"/>
+          <w:szCs w:val="24"/>
+        </w:rPr>
+        <w:t>‘</w:t>
+      </w:r>
+      <w:proofErr w:type="spellStart"/>
+      <w:r>
+        <w:rPr>
+          <w:rFonts w:ascii="Times New Roman" w:hAnsi="Times New Roman" w:cs="Times New Roman" w:hint="eastAsia"/>
+          <w:i/>
+          <w:iCs/>
+          <w:sz w:val="24"/>
+          <w:szCs w:val="24"/>
+        </w:rPr>
+        <w:t>OpenLibraryTest</w:t>
+      </w:r>
+      <w:proofErr w:type="spellEnd"/>
+      <w:r>
+        <w:rPr>
+          <w:rFonts w:ascii="Times New Roman" w:hAnsi="Times New Roman" w:cs="Times New Roman"/>
+          <w:i/>
+          <w:iCs/>
+          <w:sz w:val="24"/>
+          <w:szCs w:val="24"/>
+        </w:rPr>
+        <w:t>’</w:t>
+      </w:r>
+      <w:r>
+        <w:rPr>
+          <w:rFonts w:ascii="Times New Roman" w:hAnsi="Times New Roman" w:cs="Times New Roman" w:hint="eastAsia"/>
+          <w:i/>
+          <w:iCs/>
+          <w:sz w:val="24"/>
+          <w:szCs w:val="24"/>
+        </w:rPr>
+        <w:t xml:space="preserve"> class.</w:t>
+      </w:r>
     </w:p>
     <w:p>
       <w:pPr>
@@ -2609,6 +3552,142 @@
         </w:rPr>
         <w:t xml:space="preserve"> </w:t>
       </w:r>
+      <w:r>
+        <w:rPr>
+          <w:rFonts w:ascii="Times New Roman" w:hAnsi="Times New Roman" w:cs="Times New Roman" w:hint="eastAsia"/>
+          <w:i/>
+          <w:iCs/>
+          <w:sz w:val="24"/>
+          <w:szCs w:val="24"/>
+        </w:rPr>
+        <w:t xml:space="preserve">Associated with </w:t>
+      </w:r>
+      <w:r>
+        <w:rPr>
+          <w:rFonts w:ascii="Times New Roman" w:hAnsi="Times New Roman" w:cs="Times New Roman"/>
+          <w:i/>
+          <w:iCs/>
+          <w:sz w:val="24"/>
+          <w:szCs w:val="24"/>
+        </w:rPr>
+        <w:t>‘</w:t>
+      </w:r>
+      <w:proofErr w:type="spellStart"/>
+      <w:r>
+        <w:rPr>
+          <w:rFonts w:ascii="Times New Roman" w:hAnsi="Times New Roman" w:cs="Times New Roman" w:hint="eastAsia"/>
+          <w:i/>
+          <w:iCs/>
+          <w:sz w:val="24"/>
+          <w:szCs w:val="24"/>
+        </w:rPr>
+        <w:t>testSaveItem</w:t>
+      </w:r>
+      <w:proofErr w:type="spellEnd"/>
+      <w:r>
+        <w:rPr>
+          <w:rFonts w:ascii="Times New Roman" w:hAnsi="Times New Roman" w:cs="Times New Roman"/>
+          <w:i/>
+          <w:iCs/>
+          <w:sz w:val="24"/>
+          <w:szCs w:val="24"/>
+        </w:rPr>
+        <w:t>’</w:t>
+      </w:r>
+      <w:r>
+        <w:rPr>
+          <w:rFonts w:ascii="Times New Roman" w:hAnsi="Times New Roman" w:cs="Times New Roman" w:hint="eastAsia"/>
+          <w:i/>
+          <w:iCs/>
+          <w:sz w:val="24"/>
+          <w:szCs w:val="24"/>
+        </w:rPr>
+        <w:t xml:space="preserve"> method and </w:t>
+      </w:r>
+      <w:r>
+        <w:rPr>
+          <w:rFonts w:ascii="Times New Roman" w:hAnsi="Times New Roman" w:cs="Times New Roman"/>
+          <w:i/>
+          <w:iCs/>
+          <w:sz w:val="24"/>
+          <w:szCs w:val="24"/>
+        </w:rPr>
+        <w:t>’</w:t>
+      </w:r>
+      <w:proofErr w:type="spellStart"/>
+      <w:r>
+        <w:rPr>
+          <w:rFonts w:ascii="Times New Roman" w:hAnsi="Times New Roman" w:cs="Times New Roman" w:hint="eastAsia"/>
+          <w:i/>
+          <w:iCs/>
+          <w:sz w:val="24"/>
+          <w:szCs w:val="24"/>
+        </w:rPr>
+        <w:t>testSavaItemInvalid</w:t>
+      </w:r>
+      <w:proofErr w:type="spellEnd"/>
+      <w:r>
+        <w:rPr>
+          <w:rFonts w:ascii="Times New Roman" w:hAnsi="Times New Roman" w:cs="Times New Roman"/>
+          <w:i/>
+          <w:iCs/>
+          <w:sz w:val="24"/>
+          <w:szCs w:val="24"/>
+        </w:rPr>
+        <w:t>’</w:t>
+      </w:r>
+      <w:r>
+        <w:rPr>
+          <w:rFonts w:ascii="Times New Roman" w:hAnsi="Times New Roman" w:cs="Times New Roman" w:hint="eastAsia"/>
+          <w:i/>
+          <w:iCs/>
+          <w:sz w:val="24"/>
+          <w:szCs w:val="24"/>
+        </w:rPr>
+        <w:t xml:space="preserve"> method in </w:t>
+      </w:r>
+      <w:r>
+        <w:rPr>
+          <w:rFonts w:ascii="Times New Roman" w:hAnsi="Times New Roman" w:cs="Times New Roman"/>
+          <w:i/>
+          <w:iCs/>
+          <w:sz w:val="24"/>
+          <w:szCs w:val="24"/>
+        </w:rPr>
+        <w:t>‘</w:t>
+      </w:r>
+      <w:proofErr w:type="spellStart"/>
+      <w:r>
+        <w:rPr>
+          <w:rFonts w:ascii="Times New Roman" w:hAnsi="Times New Roman" w:cs="Times New Roman" w:hint="eastAsia"/>
+          <w:i/>
+          <w:iCs/>
+          <w:sz w:val="24"/>
+          <w:szCs w:val="24"/>
+        </w:rPr>
+        <w:t>OpenLibraryTest</w:t>
+      </w:r>
+      <w:proofErr w:type="spellEnd"/>
+      <w:r>
+        <w:rPr>
+          <w:rFonts w:ascii="Times New Roman" w:hAnsi="Times New Roman" w:cs="Times New Roman"/>
+          <w:i/>
+          <w:iCs/>
+          <w:sz w:val="24"/>
+          <w:szCs w:val="24"/>
+        </w:rPr>
+        <w:t>’</w:t>
+      </w:r>
+      <w:r>
+        <w:rPr>
+          <w:rFonts w:ascii="Times New Roman" w:hAnsi="Times New Roman" w:cs="Times New Roman" w:hint="eastAsia"/>
+          <w:i/>
+          <w:iCs/>
+          <w:sz w:val="24"/>
+          <w:szCs w:val="24"/>
+        </w:rPr>
+        <w:t xml:space="preserve"> class.</w:t>
+      </w:r>
     </w:p>
     <w:p>
       <w:pPr>
@@ -3332,6 +4411,152 @@
         </w:rPr>
         <w:t>get recommendations to a specific user.</w:t>
       </w:r>
+      <w:r>
+        <w:rPr>
+          <w:rFonts w:ascii="Times New Roman" w:hAnsi="Times New Roman" w:cs="Times New Roman" w:hint="eastAsia"/>
+          <w:i/>
+          <w:iCs/>
+          <w:sz w:val="24"/>
+          <w:szCs w:val="24"/>
+        </w:rPr>
+        <w:t xml:space="preserve"> </w:t>
+      </w:r>
+      <w:r>
+        <w:rPr>
+          <w:rFonts w:ascii="Times New Roman" w:hAnsi="Times New Roman" w:cs="Times New Roman" w:hint="eastAsia"/>
+          <w:i/>
+          <w:iCs/>
+          <w:sz w:val="24"/>
+          <w:szCs w:val="24"/>
+        </w:rPr>
+        <w:t xml:space="preserve">Associated with </w:t>
+      </w:r>
+      <w:r>
+        <w:rPr>
+          <w:rFonts w:ascii="Times New Roman" w:hAnsi="Times New Roman" w:cs="Times New Roman"/>
+          <w:i/>
+          <w:iCs/>
+          <w:sz w:val="24"/>
+          <w:szCs w:val="24"/>
+        </w:rPr>
+        <w:t>‘</w:t>
+      </w:r>
+      <w:proofErr w:type="spellStart"/>
+      <w:r>
+        <w:rPr>
+          <w:rFonts w:ascii="Times New Roman" w:hAnsi="Times New Roman" w:cs="Times New Roman" w:hint="eastAsia"/>
+          <w:i/>
+          <w:iCs/>
+          <w:sz w:val="24"/>
+          <w:szCs w:val="24"/>
+        </w:rPr>
+        <w:t>testRecommend</w:t>
+      </w:r>
+      <w:proofErr w:type="spellEnd"/>
+      <w:r>
+        <w:rPr>
+          <w:rFonts w:ascii="Times New Roman" w:hAnsi="Times New Roman" w:cs="Times New Roman"/>
+          <w:i/>
+          <w:iCs/>
+          <w:sz w:val="24"/>
+          <w:szCs w:val="24"/>
+        </w:rPr>
+        <w:t>’</w:t>
+      </w:r>
+      <w:r>
+        <w:rPr>
+          <w:rFonts w:ascii="Times New Roman" w:hAnsi="Times New Roman" w:cs="Times New Roman" w:hint="eastAsia"/>
+          <w:i/>
+          <w:iCs/>
+          <w:sz w:val="24"/>
+          <w:szCs w:val="24"/>
+        </w:rPr>
+        <w:t xml:space="preserve"> method and </w:t>
+      </w:r>
+      <w:r>
+        <w:rPr>
+          <w:rFonts w:ascii="Times New Roman" w:hAnsi="Times New Roman" w:cs="Times New Roman"/>
+          <w:i/>
+          <w:iCs/>
+          <w:sz w:val="24"/>
+          <w:szCs w:val="24"/>
+        </w:rPr>
+        <w:t>’</w:t>
+      </w:r>
+      <w:proofErr w:type="spellStart"/>
+      <w:r>
+        <w:rPr>
+          <w:rFonts w:ascii="Times New Roman" w:hAnsi="Times New Roman" w:cs="Times New Roman" w:hint="eastAsia"/>
+          <w:i/>
+          <w:iCs/>
+          <w:sz w:val="24"/>
+          <w:szCs w:val="24"/>
+        </w:rPr>
+        <w:t>testRecommendInvalid</w:t>
+      </w:r>
+      <w:proofErr w:type="spellEnd"/>
+      <w:r>
+        <w:rPr>
+          <w:rFonts w:ascii="Times New Roman" w:hAnsi="Times New Roman" w:cs="Times New Roman"/>
+          <w:i/>
+          <w:iCs/>
+          <w:sz w:val="24"/>
+          <w:szCs w:val="24"/>
+        </w:rPr>
+        <w:t>’</w:t>
+      </w:r>
+      <w:r>
+        <w:rPr>
+          <w:rFonts w:ascii="Times New Roman" w:hAnsi="Times New Roman" w:cs="Times New Roman" w:hint="eastAsia"/>
+          <w:i/>
+          <w:iCs/>
+          <w:sz w:val="24"/>
+          <w:szCs w:val="24"/>
+        </w:rPr>
+        <w:t xml:space="preserve"> method in </w:t>
+      </w:r>
+      <w:r>
+        <w:rPr>
+          <w:rFonts w:ascii="Times New Roman" w:hAnsi="Times New Roman" w:cs="Times New Roman"/>
+          <w:i/>
+          <w:iCs/>
+          <w:sz w:val="24"/>
+          <w:szCs w:val="24"/>
+        </w:rPr>
+        <w:t>‘</w:t>
+      </w:r>
+      <w:proofErr w:type="spellStart"/>
+      <w:r>
+        <w:rPr>
+          <w:rFonts w:ascii="Times New Roman" w:hAnsi="Times New Roman" w:cs="Times New Roman" w:hint="eastAsia"/>
+          <w:i/>
+          <w:iCs/>
+          <w:sz w:val="24"/>
+          <w:szCs w:val="24"/>
+        </w:rPr>
+        <w:t>RecommendTest</w:t>
+      </w:r>
+      <w:proofErr w:type="spellEnd"/>
+      <w:r>
+        <w:rPr>
+          <w:rFonts w:ascii="Times New Roman" w:hAnsi="Times New Roman" w:cs="Times New Roman"/>
+          <w:i/>
+          <w:iCs/>
+          <w:sz w:val="24"/>
+          <w:szCs w:val="24"/>
+        </w:rPr>
+        <w:t>’</w:t>
+      </w:r>
+      <w:r>
+        <w:rPr>
+          <w:rFonts w:ascii="Times New Roman" w:hAnsi="Times New Roman" w:cs="Times New Roman" w:hint="eastAsia"/>
+          <w:i/>
+          <w:iCs/>
+          <w:sz w:val="24"/>
+          <w:szCs w:val="24"/>
+        </w:rPr>
+        <w:t xml:space="preserve"> class.</w:t>
+      </w:r>
     </w:p>
     <w:p>
       <w:pPr>
@@ -3382,6 +4607,8 @@
         </w:rPr>
         <w:t xml:space="preserve"> a user who has not registered, so not in our database.</w:t>
       </w:r>
+      <w:bookmarkStart w:id="0" w:name="_GoBack"/>
+      <w:bookmarkEnd w:id="0"/>
     </w:p>
     <w:p>
       <w:pPr>
@@ -4011,6 +5238,7 @@
           <w:sz w:val="24"/>
           <w:szCs w:val="24"/>
         </w:rPr>
+        <w:lastRenderedPageBreak/>
         <w:t>‘</w:t>
       </w:r>
       <w:proofErr w:type="spellStart"/>
@@ -4497,7 +5725,6 @@
           <w:sz w:val="24"/>
           <w:szCs w:val="24"/>
         </w:rPr>
-        <w:lastRenderedPageBreak/>
         <w:t>Valid equivalence class is that the input</w:t>
       </w:r>
       <w:r>
@@ -6343,6 +7570,7 @@
           <w:rStyle w:val="a4"/>
           <w:rFonts w:hint="eastAsia"/>
         </w:rPr>
+        <w:lastRenderedPageBreak/>
         <w:t>2</w:t>
       </w:r>
       <w:r>
@@ -6870,7 +8098,6 @@
           <w:sz w:val="24"/>
           <w:szCs w:val="24"/>
         </w:rPr>
-        <w:lastRenderedPageBreak/>
         <w:t>‘</w:t>
       </w:r>
       <w:proofErr w:type="spellStart"/>
@@ -8862,7 +10089,18 @@
           <w:sz w:val="24"/>
           <w:szCs w:val="24"/>
         </w:rPr>
-        <w:t xml:space="preserve">Associated with </w:t>
+        <w:t xml:space="preserve">Associated </w:t>
+      </w:r>
+      <w:r>
+        <w:rPr>
+          <w:rFonts w:ascii="Times New Roman" w:hAnsi="Times New Roman" w:cs="Times New Roman" w:hint="eastAsia"/>
+          <w:i/>
+          <w:iCs/>
+          <w:sz w:val="24"/>
+          <w:szCs w:val="24"/>
+        </w:rPr>
+        <w:lastRenderedPageBreak/>
+        <w:t xml:space="preserve">with </w:t>
       </w:r>
       <w:r>
         <w:rPr>
@@ -10528,6 +11766,7 @@
           <w:rFonts w:hint="eastAsia"/>
           <w:szCs w:val="21"/>
         </w:rPr>
+        <w:lastRenderedPageBreak/>
         <w:t>3.1 examlpe2</w:t>
       </w:r>
     </w:p>
@@ -10578,11 +11817,8 @@
         <w:rPr>
           <w:rFonts w:hint="eastAsia"/>
         </w:rPr>
-        <w:lastRenderedPageBreak/>
         <w:t>Part4</w:t>
       </w:r>
-      <w:bookmarkStart w:id="0" w:name="_GoBack"/>
-      <w:bookmarkEnd w:id="0"/>
     </w:p>
     <w:p>
       <w:pPr>

</xml_diff>